<commit_message>
[UPD] Documents: combine signature and stamp into one picture, optimize it
</commit_message>
<xml_diff>
--- a/static/assets/documents/person/addition_act_1_person.docx
+++ b/static/assets/documents/person/addition_act_1_person.docx
@@ -83,17 +83,39 @@
           <w:szCs w:val="24"/>
           <w:lang w:val="ru-RU"/>
         </w:rPr>
-        <w:t>Акт приема-передачи изделий №</w:t>
-      </w:r>
-      <w:r>
-        <w:rPr>
-          <w:rFonts w:ascii="Calibri Light" w:hAnsi="Calibri Light" w:cs="Times New Roman"/>
-          <w:b/>
-          <w:sz w:val="24"/>
-          <w:szCs w:val="24"/>
-          <w:lang w:val="ru-RU"/>
-        </w:rPr>
-        <w:t xml:space="preserve">{{ </w:t>
+        <w:t xml:space="preserve">Акт приема-передачи изделий </w:t>
+      </w:r>
+      <w:proofErr w:type="gramStart"/>
+      <w:r>
+        <w:rPr>
+          <w:rFonts w:ascii="Calibri Light" w:hAnsi="Calibri Light" w:cs="Times New Roman"/>
+          <w:b/>
+          <w:sz w:val="24"/>
+          <w:szCs w:val="24"/>
+          <w:lang w:val="ru-RU"/>
+        </w:rPr>
+        <w:t>№</w:t>
+      </w:r>
+      <w:r>
+        <w:rPr>
+          <w:rFonts w:ascii="Calibri Light" w:hAnsi="Calibri Light" w:cs="Times New Roman"/>
+          <w:b/>
+          <w:sz w:val="24"/>
+          <w:szCs w:val="24"/>
+          <w:lang w:val="ru-RU"/>
+        </w:rPr>
+        <w:t>{</w:t>
+      </w:r>
+      <w:proofErr w:type="gramEnd"/>
+      <w:r>
+        <w:rPr>
+          <w:rFonts w:ascii="Calibri Light" w:hAnsi="Calibri Light" w:cs="Times New Roman"/>
+          <w:b/>
+          <w:sz w:val="24"/>
+          <w:szCs w:val="24"/>
+          <w:lang w:val="ru-RU"/>
+        </w:rPr>
+        <w:t xml:space="preserve">{ </w:t>
       </w:r>
       <w:r>
         <w:rPr>
@@ -159,17 +181,39 @@
           <w:szCs w:val="24"/>
           <w:lang w:val="ru-RU"/>
         </w:rPr>
-        <w:t>к спецификации №</w:t>
-      </w:r>
-      <w:r>
-        <w:rPr>
-          <w:rFonts w:ascii="Calibri Light" w:hAnsi="Calibri Light" w:cs="Times New Roman"/>
-          <w:b/>
-          <w:sz w:val="24"/>
-          <w:szCs w:val="24"/>
-          <w:lang w:val="ru-RU"/>
-        </w:rPr>
-        <w:t xml:space="preserve">{{ </w:t>
+        <w:t xml:space="preserve">к спецификации </w:t>
+      </w:r>
+      <w:proofErr w:type="gramStart"/>
+      <w:r>
+        <w:rPr>
+          <w:rFonts w:ascii="Calibri Light" w:hAnsi="Calibri Light" w:cs="Times New Roman"/>
+          <w:b/>
+          <w:sz w:val="24"/>
+          <w:szCs w:val="24"/>
+          <w:lang w:val="ru-RU"/>
+        </w:rPr>
+        <w:t>№</w:t>
+      </w:r>
+      <w:r>
+        <w:rPr>
+          <w:rFonts w:ascii="Calibri Light" w:hAnsi="Calibri Light" w:cs="Times New Roman"/>
+          <w:b/>
+          <w:sz w:val="24"/>
+          <w:szCs w:val="24"/>
+          <w:lang w:val="ru-RU"/>
+        </w:rPr>
+        <w:t>{</w:t>
+      </w:r>
+      <w:proofErr w:type="gramEnd"/>
+      <w:r>
+        <w:rPr>
+          <w:rFonts w:ascii="Calibri Light" w:hAnsi="Calibri Light" w:cs="Times New Roman"/>
+          <w:b/>
+          <w:sz w:val="24"/>
+          <w:szCs w:val="24"/>
+          <w:lang w:val="ru-RU"/>
+        </w:rPr>
+        <w:t xml:space="preserve">{ </w:t>
       </w:r>
       <w:r>
         <w:rPr>
@@ -267,8 +311,9 @@
           <w:lang w:val="ru-RU"/>
         </w:rPr>
         <w:tab/>
-        <w:t xml:space="preserve">«{{ </w:t>
-      </w:r>
+        <w:t>«</w:t>
+      </w:r>
+      <w:proofErr w:type="gramStart"/>
       <w:r>
         <w:rPr>
           <w:rFonts w:ascii="Calibri Light" w:hAnsi="Calibri Light" w:cs="Times New Roman"/>
@@ -277,9 +322,22 @@
           <w:color w:val="000000"/>
           <w:sz w:val="24"/>
           <w:szCs w:val="24"/>
+          <w:lang w:val="ru-RU"/>
+        </w:rPr>
+        <w:t xml:space="preserve">{{ </w:t>
+      </w:r>
+      <w:r>
+        <w:rPr>
+          <w:rFonts w:ascii="Calibri Light" w:hAnsi="Calibri Light" w:cs="Times New Roman"/>
+          <w:b/>
+          <w:bCs/>
+          <w:color w:val="000000"/>
+          <w:sz w:val="24"/>
+          <w:szCs w:val="24"/>
         </w:rPr>
         <w:t>dd</w:t>
       </w:r>
+      <w:proofErr w:type="gramEnd"/>
       <w:r>
         <w:rPr>
           <w:rFonts w:ascii="Calibri Light" w:hAnsi="Calibri Light" w:cs="Times New Roman"/>
@@ -378,6 +436,7 @@
           <w:lang w:val="ru-RU"/>
         </w:rPr>
       </w:pPr>
+      <w:proofErr w:type="gramStart"/>
       <w:r>
         <w:rPr>
           <w:rFonts w:ascii="Calibri Light" w:hAnsi="Calibri Light" w:cs="Times New Roman"/>
@@ -397,6 +456,7 @@
         </w:rPr>
         <w:t>partner</w:t>
       </w:r>
+      <w:proofErr w:type="gramEnd"/>
       <w:r>
         <w:rPr>
           <w:rFonts w:ascii="Calibri Light" w:hAnsi="Calibri Light" w:cs="Times New Roman"/>
@@ -469,7 +529,18 @@
           <w:szCs w:val="24"/>
           <w:lang w:val="ru-RU"/>
         </w:rPr>
-        <w:t xml:space="preserve">и {{ </w:t>
+        <w:t xml:space="preserve">и </w:t>
+      </w:r>
+      <w:proofErr w:type="gramStart"/>
+      <w:r>
+        <w:rPr>
+          <w:rFonts w:ascii="Calibri Light" w:hAnsi="Calibri Light" w:cs="Times New Roman"/>
+          <w:color w:val="000000"/>
+          <w:sz w:val="24"/>
+          <w:szCs w:val="24"/>
+          <w:lang w:val="ru-RU"/>
+        </w:rPr>
+        <w:t xml:space="preserve">{{ </w:t>
       </w:r>
       <w:r>
         <w:rPr>
@@ -480,6 +551,7 @@
         </w:rPr>
         <w:t>seller</w:t>
       </w:r>
+      <w:proofErr w:type="gramEnd"/>
       <w:r>
         <w:rPr>
           <w:rFonts w:ascii="Calibri Light" w:hAnsi="Calibri Light" w:cs="Times New Roman"/>
@@ -918,7 +990,16 @@
           <w:szCs w:val="24"/>
         </w:rPr>
         <w:br/>
-        <w:t xml:space="preserve">в рамках Договора № {{ </w:t>
+        <w:t xml:space="preserve">в рамках Договора № </w:t>
+      </w:r>
+      <w:proofErr w:type="gramStart"/>
+      <w:r>
+        <w:rPr>
+          <w:rFonts w:ascii="Calibri Light" w:hAnsi="Calibri Light" w:cs="Times New Roman"/>
+          <w:sz w:val="24"/>
+          <w:szCs w:val="24"/>
+        </w:rPr>
+        <w:t xml:space="preserve">{{ </w:t>
       </w:r>
       <w:r>
         <w:rPr>
@@ -929,6 +1010,7 @@
         </w:rPr>
         <w:t>contract</w:t>
       </w:r>
+      <w:proofErr w:type="gramEnd"/>
       <w:r>
         <w:rPr>
           <w:rFonts w:ascii="Calibri Light" w:hAnsi="Calibri Light" w:cs="Times New Roman"/>
@@ -1313,17 +1395,7 @@
                 <w:sz w:val="24"/>
                 <w:szCs w:val="24"/>
               </w:rPr>
-              <w:t xml:space="preserve">{%tr for item in </w:t>
-            </w:r>
-            <w:bookmarkStart w:id="0" w:name="_GoBack"/>
-            <w:bookmarkEnd w:id="0"/>
-            <w:r>
-              <w:rPr>
-                <w:rFonts w:ascii="Calibri Light" w:hAnsi="Calibri Light" w:cs="Times New Roman"/>
-                <w:sz w:val="24"/>
-                <w:szCs w:val="24"/>
-              </w:rPr>
-              <w:t>products %}</w:t>
+              <w:t>{%tr for item in products %}</w:t>
             </w:r>
           </w:p>
         </w:tc>
@@ -1347,6 +1419,7 @@
                 <w:szCs w:val="24"/>
               </w:rPr>
             </w:pPr>
+            <w:proofErr w:type="gramStart"/>
             <w:r>
               <w:rPr>
                 <w:rFonts w:ascii="Calibri Light" w:hAnsi="Calibri Light" w:cs="Times New Roman"/>
@@ -1362,7 +1435,16 @@
                 <w:sz w:val="24"/>
                 <w:szCs w:val="24"/>
               </w:rPr>
-              <w:t>item.number</w:t>
+              <w:t>item</w:t>
+            </w:r>
+            <w:proofErr w:type="gramEnd"/>
+            <w:r>
+              <w:rPr>
+                <w:rFonts w:ascii="Calibri Light" w:hAnsi="Calibri Light" w:cs="Times New Roman"/>
+                <w:sz w:val="24"/>
+                <w:szCs w:val="24"/>
+              </w:rPr>
+              <w:t>.number</w:t>
             </w:r>
             <w:proofErr w:type="spellEnd"/>
             <w:r>
@@ -1393,6 +1475,7 @@
                 <w:szCs w:val="24"/>
               </w:rPr>
             </w:pPr>
+            <w:proofErr w:type="gramStart"/>
             <w:r>
               <w:rPr>
                 <w:rFonts w:ascii="Calibri Light" w:hAnsi="Calibri Light" w:cs="Times New Roman"/>
@@ -1408,7 +1491,16 @@
                 <w:sz w:val="24"/>
                 <w:szCs w:val="24"/>
               </w:rPr>
-              <w:t>item.label</w:t>
+              <w:t>item</w:t>
+            </w:r>
+            <w:proofErr w:type="gramEnd"/>
+            <w:r>
+              <w:rPr>
+                <w:rFonts w:ascii="Calibri Light" w:hAnsi="Calibri Light" w:cs="Times New Roman"/>
+                <w:sz w:val="24"/>
+                <w:szCs w:val="24"/>
+              </w:rPr>
+              <w:t>.label</w:t>
             </w:r>
             <w:proofErr w:type="spellEnd"/>
             <w:r>
@@ -1438,6 +1530,7 @@
                 <w:szCs w:val="24"/>
               </w:rPr>
             </w:pPr>
+            <w:proofErr w:type="gramStart"/>
             <w:r>
               <w:rPr>
                 <w:rFonts w:ascii="Calibri Light" w:hAnsi="Calibri Light" w:cs="Times New Roman"/>
@@ -1453,7 +1546,16 @@
                 <w:sz w:val="24"/>
                 <w:szCs w:val="24"/>
               </w:rPr>
-              <w:t>item.description</w:t>
+              <w:t>item</w:t>
+            </w:r>
+            <w:proofErr w:type="gramEnd"/>
+            <w:r>
+              <w:rPr>
+                <w:rFonts w:ascii="Calibri Light" w:hAnsi="Calibri Light" w:cs="Times New Roman"/>
+                <w:sz w:val="24"/>
+                <w:szCs w:val="24"/>
+              </w:rPr>
+              <w:t>.description</w:t>
             </w:r>
             <w:proofErr w:type="spellEnd"/>
             <w:r>
@@ -1484,6 +1586,7 @@
                 <w:szCs w:val="24"/>
               </w:rPr>
             </w:pPr>
+            <w:proofErr w:type="gramStart"/>
             <w:r>
               <w:rPr>
                 <w:rFonts w:ascii="Calibri Light" w:hAnsi="Calibri Light" w:cs="Times New Roman"/>
@@ -1499,7 +1602,16 @@
                 <w:sz w:val="24"/>
                 <w:szCs w:val="24"/>
               </w:rPr>
-              <w:t>item.count</w:t>
+              <w:t>item</w:t>
+            </w:r>
+            <w:proofErr w:type="gramEnd"/>
+            <w:r>
+              <w:rPr>
+                <w:rFonts w:ascii="Calibri Light" w:hAnsi="Calibri Light" w:cs="Times New Roman"/>
+                <w:sz w:val="24"/>
+                <w:szCs w:val="24"/>
+              </w:rPr>
+              <w:t>.count</w:t>
             </w:r>
             <w:proofErr w:type="spellEnd"/>
             <w:r>
@@ -1530,6 +1642,7 @@
                 <w:szCs w:val="24"/>
               </w:rPr>
             </w:pPr>
+            <w:proofErr w:type="gramStart"/>
             <w:r>
               <w:rPr>
                 <w:rFonts w:ascii="Calibri Light" w:hAnsi="Calibri Light" w:cs="Times New Roman"/>
@@ -1545,7 +1658,16 @@
                 <w:sz w:val="24"/>
                 <w:szCs w:val="24"/>
               </w:rPr>
-              <w:t>item.cost</w:t>
+              <w:t>item</w:t>
+            </w:r>
+            <w:proofErr w:type="gramEnd"/>
+            <w:r>
+              <w:rPr>
+                <w:rFonts w:ascii="Calibri Light" w:hAnsi="Calibri Light" w:cs="Times New Roman"/>
+                <w:sz w:val="24"/>
+                <w:szCs w:val="24"/>
+              </w:rPr>
+              <w:t>.cost</w:t>
             </w:r>
             <w:proofErr w:type="spellEnd"/>
             <w:r>
@@ -1642,6 +1764,7 @@
         </w:rPr>
         <w:t xml:space="preserve">: </w:t>
       </w:r>
+      <w:proofErr w:type="gramStart"/>
       <w:r>
         <w:rPr>
           <w:rFonts w:ascii="Calibri Light" w:hAnsi="Calibri Light" w:cs="Times New Roman"/>
@@ -1657,7 +1780,16 @@
           <w:sz w:val="24"/>
           <w:szCs w:val="24"/>
         </w:rPr>
-        <w:t>total_amount</w:t>
+        <w:t>total</w:t>
+      </w:r>
+      <w:proofErr w:type="gramEnd"/>
+      <w:r>
+        <w:rPr>
+          <w:rFonts w:ascii="Calibri Light" w:hAnsi="Calibri Light" w:cs="Times New Roman"/>
+          <w:sz w:val="24"/>
+          <w:szCs w:val="24"/>
+        </w:rPr>
+        <w:t>_amount</w:t>
       </w:r>
       <w:proofErr w:type="spellEnd"/>
       <w:r>
@@ -1835,6 +1967,47 @@
           <w:lang w:val="ru-RU"/>
         </w:rPr>
       </w:pPr>
+    </w:p>
+    <w:p>
+      <w:pPr>
+        <w:widowControl w:val="0"/>
+        <w:tabs>
+          <w:tab w:val="left" w:pos="567"/>
+          <w:tab w:val="left" w:pos="1134"/>
+        </w:tabs>
+        <w:autoSpaceDE w:val="0"/>
+        <w:autoSpaceDN w:val="0"/>
+        <w:adjustRightInd w:val="0"/>
+        <w:spacing w:after="0" w:line="240" w:lineRule="auto"/>
+        <w:jc w:val="both"/>
+        <w:rPr>
+          <w:rFonts w:ascii="Calibri Light" w:hAnsi="Calibri Light" w:cs="Times New Roman"/>
+          <w:sz w:val="24"/>
+          <w:szCs w:val="24"/>
+          <w:lang w:val="ru-RU"/>
+        </w:rPr>
+      </w:pPr>
+    </w:p>
+    <w:p>
+      <w:pPr>
+        <w:widowControl w:val="0"/>
+        <w:tabs>
+          <w:tab w:val="left" w:pos="567"/>
+          <w:tab w:val="left" w:pos="1134"/>
+        </w:tabs>
+        <w:autoSpaceDE w:val="0"/>
+        <w:autoSpaceDN w:val="0"/>
+        <w:adjustRightInd w:val="0"/>
+        <w:spacing w:after="0" w:line="240" w:lineRule="auto"/>
+        <w:jc w:val="both"/>
+        <w:rPr>
+          <w:rFonts w:ascii="Calibri Light" w:hAnsi="Calibri Light" w:cs="Times New Roman"/>
+          <w:sz w:val="24"/>
+          <w:szCs w:val="24"/>
+          <w:lang w:val="ru-RU"/>
+        </w:rPr>
+      </w:pPr>
+      <w:bookmarkStart w:id="0" w:name="_GoBack"/>
       <w:r>
         <w:rPr>
           <w:rFonts w:ascii="Calibri Light" w:hAnsi="Calibri Light" w:cs="Times New Roman"/>
@@ -1842,21 +2015,21 @@
           <w:noProof/>
           <w:sz w:val="24"/>
           <w:szCs w:val="24"/>
-          <w:lang w:val="ru-RU" w:eastAsia="ru-RU"/>
+          <w:lang w:val="ru-RU"/>
         </w:rPr>
         <w:drawing>
-          <wp:anchor distT="0" distB="0" distL="114300" distR="114300" simplePos="0" relativeHeight="251660288" behindDoc="0" locked="0" layoutInCell="1" allowOverlap="1" wp14:anchorId="73BB9E30" wp14:editId="7FB09490">
+          <wp:anchor distT="0" distB="0" distL="114300" distR="114300" simplePos="0" relativeHeight="251658240" behindDoc="1" locked="0" layoutInCell="1" allowOverlap="1" wp14:anchorId="6DACA3C7" wp14:editId="1B93C81A">
             <wp:simplePos x="0" y="0"/>
             <wp:positionH relativeFrom="column">
-              <wp:posOffset>3249930</wp:posOffset>
+              <wp:posOffset>3648075</wp:posOffset>
             </wp:positionH>
             <wp:positionV relativeFrom="paragraph">
-              <wp:posOffset>114935</wp:posOffset>
+              <wp:posOffset>93345</wp:posOffset>
             </wp:positionV>
-            <wp:extent cx="1885950" cy="1885950"/>
-            <wp:effectExtent l="0" t="0" r="0" b="0"/>
+            <wp:extent cx="1724025" cy="1283335"/>
+            <wp:effectExtent l="0" t="0" r="9525" b="0"/>
             <wp:wrapNone/>
-            <wp:docPr id="6" name="Рисунок 6" descr="F:\YandexDisk\01 Tabula Sense\09 COMMERCE\Печать.png"/>
+            <wp:docPr id="3" name="Рисунок 3"/>
             <wp:cNvGraphicFramePr>
               <a:graphicFrameLocks xmlns:a="http://schemas.openxmlformats.org/drawingml/2006/main" noChangeAspect="1"/>
             </wp:cNvGraphicFramePr>
@@ -1864,13 +2037,13 @@
               <a:graphicData uri="http://schemas.openxmlformats.org/drawingml/2006/picture">
                 <pic:pic xmlns:pic="http://schemas.openxmlformats.org/drawingml/2006/picture">
                   <pic:nvPicPr>
-                    <pic:cNvPr id="6" name="Рисунок 6" descr="F:\YandexDisk\01 Tabula Sense\09 COMMERCE\Печать.png"/>
+                    <pic:cNvPr id="0" name="Picture 4"/>
                     <pic:cNvPicPr>
                       <a:picLocks noChangeAspect="1" noChangeArrowheads="1"/>
                     </pic:cNvPicPr>
                   </pic:nvPicPr>
                   <pic:blipFill>
-                    <a:blip r:embed="rId8" cstate="print">
+                    <a:blip r:embed="rId8">
                       <a:extLst>
                         <a:ext uri="{28A0092B-C50C-407E-A947-70E740481C1C}">
                           <a14:useLocalDpi xmlns:a14="http://schemas.microsoft.com/office/drawing/2010/main" val="0"/>
@@ -1882,10 +2055,10 @@
                       <a:fillRect/>
                     </a:stretch>
                   </pic:blipFill>
-                  <pic:spPr>
+                  <pic:spPr bwMode="auto">
                     <a:xfrm>
                       <a:off x="0" y="0"/>
-                      <a:ext cx="1885950" cy="1885950"/>
+                      <a:ext cx="1724025" cy="1283335"/>
                     </a:xfrm>
                     <a:prstGeom prst="rect">
                       <a:avLst/>
@@ -1898,49 +2071,16 @@
                 </pic:pic>
               </a:graphicData>
             </a:graphic>
+            <wp14:sizeRelH relativeFrom="page">
+              <wp14:pctWidth>0</wp14:pctWidth>
+            </wp14:sizeRelH>
+            <wp14:sizeRelV relativeFrom="page">
+              <wp14:pctHeight>0</wp14:pctHeight>
+            </wp14:sizeRelV>
           </wp:anchor>
         </w:drawing>
       </w:r>
-    </w:p>
-    <w:p>
-      <w:pPr>
-        <w:widowControl w:val="0"/>
-        <w:tabs>
-          <w:tab w:val="left" w:pos="567"/>
-          <w:tab w:val="left" w:pos="1134"/>
-        </w:tabs>
-        <w:autoSpaceDE w:val="0"/>
-        <w:autoSpaceDN w:val="0"/>
-        <w:adjustRightInd w:val="0"/>
-        <w:spacing w:after="0" w:line="240" w:lineRule="auto"/>
-        <w:jc w:val="both"/>
-        <w:rPr>
-          <w:rFonts w:ascii="Calibri Light" w:hAnsi="Calibri Light" w:cs="Times New Roman"/>
-          <w:sz w:val="24"/>
-          <w:szCs w:val="24"/>
-          <w:lang w:val="ru-RU"/>
-        </w:rPr>
-      </w:pPr>
-    </w:p>
-    <w:p>
-      <w:pPr>
-        <w:widowControl w:val="0"/>
-        <w:tabs>
-          <w:tab w:val="left" w:pos="567"/>
-          <w:tab w:val="left" w:pos="1134"/>
-        </w:tabs>
-        <w:autoSpaceDE w:val="0"/>
-        <w:autoSpaceDN w:val="0"/>
-        <w:adjustRightInd w:val="0"/>
-        <w:spacing w:after="0" w:line="240" w:lineRule="auto"/>
-        <w:jc w:val="both"/>
-        <w:rPr>
-          <w:rFonts w:ascii="Calibri Light" w:hAnsi="Calibri Light" w:cs="Times New Roman"/>
-          <w:sz w:val="24"/>
-          <w:szCs w:val="24"/>
-          <w:lang w:val="ru-RU"/>
-        </w:rPr>
-      </w:pPr>
+      <w:bookmarkEnd w:id="0"/>
     </w:p>
     <w:tbl>
       <w:tblPr>
@@ -2056,72 +2196,6 @@
                 <w:szCs w:val="24"/>
               </w:rPr>
             </w:pPr>
-            <w:r>
-              <w:rPr>
-                <w:rFonts w:ascii="Calibri Light" w:hAnsi="Calibri Light" w:cs="Times New Roman"/>
-                <w:b/>
-                <w:noProof/>
-                <w:sz w:val="24"/>
-                <w:szCs w:val="24"/>
-                <w:lang w:val="ru-RU" w:eastAsia="ru-RU"/>
-              </w:rPr>
-              <w:drawing>
-                <wp:anchor distT="0" distB="0" distL="114300" distR="114300" simplePos="0" relativeHeight="251659264" behindDoc="1" locked="0" layoutInCell="1" allowOverlap="1" wp14:anchorId="344065B4" wp14:editId="258A7AF1">
-                  <wp:simplePos x="0" y="0"/>
-                  <wp:positionH relativeFrom="column">
-                    <wp:posOffset>307340</wp:posOffset>
-                  </wp:positionH>
-                  <wp:positionV relativeFrom="paragraph">
-                    <wp:posOffset>-414655</wp:posOffset>
-                  </wp:positionV>
-                  <wp:extent cx="2355215" cy="1619250"/>
-                  <wp:effectExtent l="0" t="0" r="0" b="0"/>
-                  <wp:wrapNone/>
-                  <wp:docPr id="5" name="Рисунок 5" descr="F:\YandexDisk\01 Tabula Sense\09 COMMERCE\Роспись.png"/>
-                  <wp:cNvGraphicFramePr>
-                    <a:graphicFrameLocks xmlns:a="http://schemas.openxmlformats.org/drawingml/2006/main" noChangeAspect="1"/>
-                  </wp:cNvGraphicFramePr>
-                  <a:graphic xmlns:a="http://schemas.openxmlformats.org/drawingml/2006/main">
-                    <a:graphicData uri="http://schemas.openxmlformats.org/drawingml/2006/picture">
-                      <pic:pic xmlns:pic="http://schemas.openxmlformats.org/drawingml/2006/picture">
-                        <pic:nvPicPr>
-                          <pic:cNvPr id="5" name="Рисунок 5" descr="F:\YandexDisk\01 Tabula Sense\09 COMMERCE\Роспись.png"/>
-                          <pic:cNvPicPr>
-                            <a:picLocks noChangeAspect="1" noChangeArrowheads="1"/>
-                          </pic:cNvPicPr>
-                        </pic:nvPicPr>
-                        <pic:blipFill>
-                          <a:blip r:embed="rId9" cstate="print">
-                            <a:extLst>
-                              <a:ext uri="{28A0092B-C50C-407E-A947-70E740481C1C}">
-                                <a14:useLocalDpi xmlns:a14="http://schemas.microsoft.com/office/drawing/2010/main" val="0"/>
-                              </a:ext>
-                            </a:extLst>
-                          </a:blip>
-                          <a:srcRect/>
-                          <a:stretch>
-                            <a:fillRect/>
-                          </a:stretch>
-                        </pic:blipFill>
-                        <pic:spPr>
-                          <a:xfrm>
-                            <a:off x="0" y="0"/>
-                            <a:ext cx="2355215" cy="1619250"/>
-                          </a:xfrm>
-                          <a:prstGeom prst="rect">
-                            <a:avLst/>
-                          </a:prstGeom>
-                          <a:noFill/>
-                          <a:ln>
-                            <a:noFill/>
-                          </a:ln>
-                        </pic:spPr>
-                      </pic:pic>
-                    </a:graphicData>
-                  </a:graphic>
-                </wp:anchor>
-              </w:drawing>
-            </w:r>
             <w:proofErr w:type="spellStart"/>
             <w:r>
               <w:rPr>
@@ -2198,7 +2272,7 @@
     </w:tbl>
     <w:p/>
     <w:sectPr>
-      <w:headerReference w:type="default" r:id="rId10"/>
+      <w:headerReference w:type="default" r:id="rId9"/>
       <w:pgSz w:w="12240" w:h="15840"/>
       <w:pgMar w:top="288" w:right="850" w:bottom="706" w:left="1699" w:header="720" w:footer="720" w:gutter="0"/>
       <w:cols w:space="720"/>

</xml_diff>